<commit_message>
added sprint2 retrospective and screenshot of sprint3 backlog
</commit_message>
<xml_diff>
--- a/sprint_2/sprintRetrospective_sprint2.docx
+++ b/sprint_2/sprintRetrospective_sprint2.docx
@@ -8,21 +8,8 @@
         <w:contextualSpacing/>
       </w:pPr>
       <w:r>
-        <w:t xml:space="preserve">Courtney Kirkham, Mark </w:t>
-      </w:r>
-      <w:proofErr w:type="spellStart"/>
-      <w:r>
-        <w:t>Lero</w:t>
-      </w:r>
-      <w:proofErr w:type="spellEnd"/>
-      <w:r>
-        <w:t xml:space="preserve">, Dean Dixon, Jonathan Bowie, Nicholas </w:t>
-      </w:r>
-      <w:proofErr w:type="spellStart"/>
-      <w:r>
-        <w:t>Kinderman</w:t>
-      </w:r>
-      <w:proofErr w:type="spellEnd"/>
+        <w:t>Courtney Kirkham, Mark Lero, Dean Dixon, Jonathan Bowie, Nicholas Kinderman</w:t>
+      </w:r>
     </w:p>
     <w:p>
       <w:pPr>
@@ -173,6 +160,15 @@
       <w:pPr>
         <w:spacing w:line="480" w:lineRule="auto"/>
         <w:contextualSpacing/>
+      </w:pPr>
+      <w:r>
+        <w:t>Communication got better. Scrum master prompting helped team remember to get work done. Work meetings were more focused.</w:t>
+      </w:r>
+    </w:p>
+    <w:p>
+      <w:pPr>
+        <w:spacing w:line="480" w:lineRule="auto"/>
+        <w:contextualSpacing/>
         <w:rPr>
           <w:color w:val="0563C1" w:themeColor="hyperlink"/>
           <w:u w:val="single"/>
@@ -211,6 +207,15 @@
       <w:pPr>
         <w:spacing w:line="480" w:lineRule="auto"/>
         <w:contextualSpacing/>
+      </w:pPr>
+      <w:r>
+        <w:t>Miss-estimation of when and how much team members could get done. Team members inexperience makes it difficult to create product backlog and accurately estimate work required for different tasks.</w:t>
+      </w:r>
+    </w:p>
+    <w:p>
+      <w:pPr>
+        <w:spacing w:line="480" w:lineRule="auto"/>
+        <w:contextualSpacing/>
         <w:rPr>
           <w:color w:val="0563C1" w:themeColor="hyperlink"/>
           <w:u w:val="single"/>
@@ -252,6 +257,20 @@
       <w:pPr>
         <w:spacing w:line="480" w:lineRule="auto"/>
         <w:contextualSpacing/>
+      </w:pPr>
+      <w:r>
+        <w:t xml:space="preserve">Future stories should be more specific and manageable. Team members need to reach out sooner when encountering issues. </w:t>
+      </w:r>
+      <w:r>
+        <w:t>Team members need to communicate about roadblocks and conflicts of interest as soon as possible with team.</w:t>
+      </w:r>
+      <w:bookmarkStart w:id="4" w:name="_GoBack"/>
+      <w:bookmarkEnd w:id="4"/>
+    </w:p>
+    <w:p>
+      <w:pPr>
+        <w:spacing w:line="480" w:lineRule="auto"/>
+        <w:contextualSpacing/>
         <w:rPr>
           <w:color w:val="0563C1" w:themeColor="hyperlink"/>
           <w:u w:val="single"/>
@@ -265,8 +284,6 @@
           <w:t>Return to Table of Contents</w:t>
         </w:r>
       </w:hyperlink>
-      <w:bookmarkStart w:id="4" w:name="_GoBack"/>
-      <w:bookmarkEnd w:id="4"/>
     </w:p>
     <w:sectPr>
       <w:headerReference w:type="default" r:id="rId6"/>
@@ -338,23 +355,7 @@
       <w:jc w:val="right"/>
     </w:pPr>
     <w:r>
-      <w:t xml:space="preserve">Kirkham, </w:t>
-    </w:r>
-    <w:proofErr w:type="spellStart"/>
-    <w:r>
-      <w:t>Lero</w:t>
-    </w:r>
-    <w:proofErr w:type="spellEnd"/>
-    <w:r>
-      <w:t xml:space="preserve">, Dixon, Bowie, </w:t>
-    </w:r>
-    <w:proofErr w:type="spellStart"/>
-    <w:r>
-      <w:t>Kinderman</w:t>
-    </w:r>
-    <w:proofErr w:type="spellEnd"/>
-    <w:r>
-      <w:t xml:space="preserve"> </w:t>
+      <w:t xml:space="preserve">Kirkham, Lero, Dixon, Bowie, Kinderman </w:t>
     </w:r>
     <w:sdt>
       <w:sdtPr>

</xml_diff>